<commit_message>
atualização publicações e orientações
</commit_message>
<xml_diff>
--- a/source/_static/comite_etica/Projeto_Comite_Etica.docx
+++ b/source/_static/comite_etica/Projeto_Comite_Etica.docx
@@ -49,7 +49,7 @@
             <v:imagedata r:id="rId7" o:title=""/>
             <w10:wrap type="square"/>
           </v:shape>
-          <o:OLEObject Type="Embed" ProgID="PBrush" ShapeID="Object 2" DrawAspect="Content" ObjectID="_1507122493" r:id="rId8"/>
+          <o:OLEObject Type="Embed" ProgID="PBrush" ShapeID="Object 2" DrawAspect="Content" ObjectID="_1531210970" r:id="rId8"/>
         </w:object>
       </w:r>
       <w:r>
@@ -794,10 +794,156 @@
     </w:p>
     <w:p>
       <w:pPr>
+        <w:pStyle w:val="Standard"/>
+      </w:pPr>
+    </w:p>
+    <w:p>
+      <w:pPr>
+        <w:pStyle w:val="Standard"/>
+      </w:pPr>
+    </w:p>
+    <w:p>
+      <w:pPr>
+        <w:pStyle w:val="Standard"/>
+      </w:pPr>
+    </w:p>
+    <w:p>
+      <w:pPr>
+        <w:pStyle w:val="Standard"/>
+      </w:pPr>
+    </w:p>
+    <w:p>
+      <w:pPr>
+        <w:pStyle w:val="Standard"/>
+      </w:pPr>
+    </w:p>
+    <w:p>
+      <w:pPr>
+        <w:pStyle w:val="Standard"/>
+      </w:pPr>
+    </w:p>
+    <w:p>
+      <w:pPr>
+        <w:pStyle w:val="Standard"/>
+      </w:pPr>
+    </w:p>
+    <w:p>
+      <w:pPr>
+        <w:pStyle w:val="Standard"/>
+      </w:pPr>
+    </w:p>
+    <w:p>
+      <w:pPr>
+        <w:pStyle w:val="Standard"/>
+      </w:pPr>
+    </w:p>
+    <w:p>
+      <w:pPr>
+        <w:pStyle w:val="Standard"/>
+      </w:pPr>
+    </w:p>
+    <w:p>
+      <w:pPr>
+        <w:pStyle w:val="Standard"/>
+      </w:pPr>
+    </w:p>
+    <w:p>
+      <w:pPr>
+        <w:pStyle w:val="Standard"/>
+      </w:pPr>
+    </w:p>
+    <w:p>
+      <w:pPr>
+        <w:pStyle w:val="Standard"/>
+      </w:pPr>
+    </w:p>
+    <w:p>
+      <w:pPr>
+        <w:pStyle w:val="Standard"/>
+      </w:pPr>
+    </w:p>
+    <w:p>
+      <w:pPr>
+        <w:pStyle w:val="Standard"/>
+      </w:pPr>
+    </w:p>
+    <w:p>
+      <w:pPr>
+        <w:pStyle w:val="Standard"/>
+      </w:pPr>
+    </w:p>
+    <w:p>
+      <w:pPr>
+        <w:pStyle w:val="Standard"/>
+      </w:pPr>
+    </w:p>
+    <w:p>
+      <w:pPr>
+        <w:pStyle w:val="Standard"/>
+      </w:pPr>
+    </w:p>
+    <w:p>
+      <w:pPr>
+        <w:pStyle w:val="Standard"/>
+      </w:pPr>
+    </w:p>
+    <w:p>
+      <w:pPr>
+        <w:pStyle w:val="Standard"/>
+      </w:pPr>
+    </w:p>
+    <w:p>
+      <w:pPr>
+        <w:pStyle w:val="Standard"/>
+      </w:pPr>
+    </w:p>
+    <w:p>
+      <w:pPr>
+        <w:pStyle w:val="Standard"/>
+      </w:pPr>
+    </w:p>
+    <w:p>
+      <w:pPr>
+        <w:pStyle w:val="Standard"/>
+      </w:pPr>
+    </w:p>
+    <w:p>
+      <w:pPr>
+        <w:pStyle w:val="Standard"/>
+      </w:pPr>
+    </w:p>
+    <w:p>
+      <w:pPr>
+        <w:pStyle w:val="Standard"/>
+      </w:pPr>
+    </w:p>
+    <w:p>
+      <w:pPr>
+        <w:pStyle w:val="Standard"/>
+      </w:pPr>
+    </w:p>
+    <w:p>
+      <w:pPr>
+        <w:pStyle w:val="Standard"/>
+      </w:pPr>
+    </w:p>
+    <w:p>
+      <w:pPr>
+        <w:pStyle w:val="Standard"/>
+      </w:pPr>
+    </w:p>
+    <w:p>
+      <w:pPr>
+        <w:pStyle w:val="Standard"/>
+      </w:pPr>
+    </w:p>
+    <w:p>
+      <w:pPr>
         <w:pStyle w:val="Ttulo1"/>
       </w:pPr>
       <w:bookmarkStart w:id="0" w:name="_Toc432708270"/>
       <w:r>
+        <w:lastRenderedPageBreak/>
         <w:t>Resumo</w:t>
       </w:r>
       <w:bookmarkEnd w:id="0"/>
@@ -1145,6 +1291,7 @@
       </w:pPr>
       <w:bookmarkStart w:id="1" w:name="_Toc432708271"/>
       <w:r>
+        <w:lastRenderedPageBreak/>
         <w:t>Introdução</w:t>
       </w:r>
       <w:bookmarkEnd w:id="1"/>
@@ -1162,7 +1309,16 @@
         <w:pStyle w:val="StyleTextoNormalTimesNewRoman"/>
       </w:pPr>
       <w:r>
-        <w:t>[A Introdução serve para apresentar o assunto em seu contexto geral, apresentando os principais conceitos que o avaliador irá necessitar para entender a proposta, além de situar a proposta no contexto do ambiente científico do Brasil e do Mundo. Pode estender-se por 3 a 4 páginas.]</w:t>
+        <w:t xml:space="preserve">[A Introdução serve para apresentar o assunto em seu contexto geral, apresentando os principais conceitos que o avaliador irá necessitar para entender a proposta, além de situar a proposta no contexto do ambiente científico do Brasil e do Mundo. </w:t>
+      </w:r>
+      <w:r>
+        <w:t xml:space="preserve">Inclui, portanto, uma pequena Revisão Bibliográfica. </w:t>
+      </w:r>
+      <w:r>
+        <w:t xml:space="preserve">Pode estender-se por 3 a 4 </w:t>
+      </w:r>
+      <w:r>
+        <w:t>páginas. ]</w:t>
       </w:r>
     </w:p>
     <w:p>
@@ -1192,6 +1348,16 @@
         <w:t>Metodologia</w:t>
       </w:r>
       <w:bookmarkEnd w:id="3"/>
+    </w:p>
+    <w:p>
+      <w:pPr>
+        <w:pStyle w:val="Standard"/>
+        <w:jc w:val="both"/>
+      </w:pPr>
+      <w:r>
+        <w:tab/>
+        <w:t>[Descreve a forma como o trabalho será desenvolvido, quais os equipamentos serão utilizados, o ambiente, a forma de colher os dados. Enfim os métodos que serão utilizados de maneira geral.]</w:t>
+      </w:r>
     </w:p>
     <w:p>
       <w:pPr>
@@ -1225,42 +1391,51 @@
         <w:pStyle w:val="StyleTextoNormalTimesNewRoman"/>
       </w:pPr>
       <w:r>
+        <w:t xml:space="preserve">“Serão selecionados, dentro da comunidade acadêmica, 50 voluntários não portadores de deficiência física ou motora com idades entre 20 e 30 anos que serão brevemente entrevistados sobre a existência de algum histórico anterior de lesões, queixa de dores ou qualquer comprometimento neuromuscular nos membros superiores e inferiores. Não havendo qualquer uma das condições acima, os voluntários estarão aptos a participar dos ensaios e, após a leitura do termo de consentimento livre e esclarecido, será necessário que o assinem caso estejam de </w:t>
+      </w:r>
+      <w:r>
+        <w:t>acordo. ”</w:t>
+      </w:r>
+      <w:r>
+        <w:t>]</w:t>
+      </w:r>
+    </w:p>
+    <w:p>
+      <w:pPr>
+        <w:pStyle w:val="Ttulo1"/>
+      </w:pPr>
+      <w:bookmarkStart w:id="5" w:name="_Toc432708275"/>
+      <w:r>
+        <w:t>Procedimentos experimentais</w:t>
+      </w:r>
+      <w:bookmarkEnd w:id="5"/>
+    </w:p>
+    <w:p>
+      <w:pPr>
+        <w:pStyle w:val="StyleTextoNormalTimesNewRoman"/>
+      </w:pPr>
+      <w:r>
+        <w:t>[Este item deve descrever a metodologia, as etapas que devem ser cumpridas para a execução do experimento em si.</w:t>
+      </w:r>
+    </w:p>
+    <w:p>
+      <w:pPr>
+        <w:pStyle w:val="StyleTextoNormalTimesNewRoman"/>
+      </w:pPr>
+      <w:r>
+        <w:t>Exemplo:</w:t>
+      </w:r>
+    </w:p>
+    <w:p>
+      <w:pPr>
+        <w:pStyle w:val="StyleTextoNormalTimesNewRoman"/>
+      </w:pPr>
+      <w:r>
+        <w:t xml:space="preserve">“O procedimento de teste será realizado em duas sessões. Na primeira sessão, o voluntário será esclarecido sobre o protocolo experimental e serão coletadas medidas como altura, peso corporal, e </w:t>
+      </w:r>
+      <w:r>
         <w:lastRenderedPageBreak/>
-        <w:t>“Serão selecionados, dentro da comunidade acadêmica, 50 voluntários não portadores de deficiência física ou motora com idades entre 20 e 30 anos que serão brevemente entrevistados sobre a existência de algum histórico anterior de lesões, queixa de dores ou qualquer comprometimento neuromuscular nos membros superiores e inferiores. Não havendo qualquer uma das condições acima, os voluntários estarão aptos a participar dos ensaios e, após a leitura do termo de consentimento livre e esclarecido, será necessário que o assinem caso estejam de acordo.”]</w:t>
-      </w:r>
-    </w:p>
-    <w:p>
-      <w:pPr>
-        <w:pStyle w:val="Ttulo1"/>
-      </w:pPr>
-      <w:bookmarkStart w:id="5" w:name="_Toc432708275"/>
-      <w:r>
-        <w:t>Procedimentos experimentais</w:t>
-      </w:r>
-      <w:bookmarkEnd w:id="5"/>
-    </w:p>
-    <w:p>
-      <w:pPr>
-        <w:pStyle w:val="StyleTextoNormalTimesNewRoman"/>
-      </w:pPr>
-      <w:r>
-        <w:t>[Este item deve descrever a metodologia, as etapas que devem ser cumpridas para a execução do experimento em si.</w:t>
-      </w:r>
-    </w:p>
-    <w:p>
-      <w:pPr>
-        <w:pStyle w:val="StyleTextoNormalTimesNewRoman"/>
-      </w:pPr>
-      <w:r>
-        <w:t>Exemplo:</w:t>
-      </w:r>
-    </w:p>
-    <w:p>
-      <w:pPr>
-        <w:pStyle w:val="StyleTextoNormalTimesNewRoman"/>
-      </w:pPr>
-      <w:r>
-        <w:t>“O procedimento de teste será realizado em duas sessões. Na primeira sessão, o voluntário será esclarecido sobre o protocolo experimental e serão coletadas medidas como altura, peso corporal, e comprimentos do braço, antebraço, pernas e tronco. Ainda nessa sessão, o voluntário se familiarizará com o sistema e com os movimentos a serem realizados, bem como as condições propostas para as avaliações.</w:t>
+        <w:t>comprimentos do braço, antebraço, pernas e tronco. Ainda nessa sessão, o voluntário se familiarizará com o sistema e com os movimentos a serem realizados, bem como as condições propostas para as avaliações.</w:t>
       </w:r>
     </w:p>
     <w:p>
@@ -1329,7 +1504,6 @@
           <w:noProof/>
           <w:lang w:eastAsia="pt-BR"/>
         </w:rPr>
-        <w:lastRenderedPageBreak/>
         <w:drawing>
           <wp:inline distT="0" distB="0" distL="0" distR="0">
             <wp:extent cx="2792156" cy="2096280"/>
@@ -1388,6 +1562,7 @@
       </w:pPr>
       <w:bookmarkStart w:id="6" w:name="_Toc432708276"/>
       <w:r>
+        <w:lastRenderedPageBreak/>
         <w:t>Dados experimentais coletados</w:t>
       </w:r>
       <w:bookmarkEnd w:id="6"/>
@@ -1456,44 +1631,44 @@
         <w:pStyle w:val="StyleTextoNormalTimesNewRoman"/>
       </w:pPr>
       <w:r>
+        <w:t>Por fim, os dados de sEMG de cada músculo analisado, de força na manopla da alavanca e de momentos articulares estimados serão comparados para quantificar o esforço realizado em cada troca de marcha e comparado à percepção de cada voluntário. “]</w:t>
+      </w:r>
+    </w:p>
+    <w:p>
+      <w:pPr>
+        <w:pStyle w:val="Ttulo1"/>
+      </w:pPr>
+      <w:bookmarkStart w:id="8" w:name="_Toc432708278"/>
+      <w:r>
+        <w:t>Riscos</w:t>
+      </w:r>
+      <w:bookmarkEnd w:id="8"/>
+    </w:p>
+    <w:p>
+      <w:pPr>
+        <w:pStyle w:val="StyleTextoNormalTimesNewRoman"/>
+      </w:pPr>
+      <w:r>
+        <w:t>[“Os riscos são mínimos não havendo nenhuma evidência específica de que o participante irá sofrer algum dano como consequência imediata ou tardia do estudo. Em função do esforço realizado durante as repetições dos movimentos, poderá haver um desconforto devido a uma leve fadiga muscular nos braços e ombros. Contudo, como forma de evitar será utilizado um período de descanso durante o ensaio caso. “]</w:t>
+      </w:r>
+    </w:p>
+    <w:p>
+      <w:pPr>
+        <w:pStyle w:val="StyleTextoNormalTimesNewRoman"/>
+      </w:pPr>
+    </w:p>
+    <w:p>
+      <w:pPr>
+        <w:pStyle w:val="StyleTextoNormalTimesNewRoman"/>
+      </w:pPr>
+    </w:p>
+    <w:p>
+      <w:pPr>
+        <w:pStyle w:val="Ttulo1"/>
+      </w:pPr>
+      <w:bookmarkStart w:id="9" w:name="_Toc432708279"/>
+      <w:r>
         <w:lastRenderedPageBreak/>
-        <w:t>Por fim, os dados de sEMG de cada músculo analisado, de força na manopla da alavanca e de momentos articulares estimados serão comparados para quantificar o esforço realizado em cada troca de marcha e comparado à percepção de cada voluntário. “]</w:t>
-      </w:r>
-    </w:p>
-    <w:p>
-      <w:pPr>
-        <w:pStyle w:val="Ttulo1"/>
-      </w:pPr>
-      <w:bookmarkStart w:id="8" w:name="_Toc432708278"/>
-      <w:r>
-        <w:t>Riscos</w:t>
-      </w:r>
-      <w:bookmarkEnd w:id="8"/>
-    </w:p>
-    <w:p>
-      <w:pPr>
-        <w:pStyle w:val="StyleTextoNormalTimesNewRoman"/>
-      </w:pPr>
-      <w:r>
-        <w:t>[“Os riscos são mínimos não havendo nenhuma evidência específica de que o participante irá sofrer algum dano como consequência imediata ou tardia do estudo. Em função do esforço realizado durante as repetições dos movimentos, poderá haver um desconforto devido a uma leve fadiga muscular nos braços e ombros. Contudo, como forma de evitar será utilizado um período de descanso durante o ensaio caso. “]</w:t>
-      </w:r>
-    </w:p>
-    <w:p>
-      <w:pPr>
-        <w:pStyle w:val="StyleTextoNormalTimesNewRoman"/>
-      </w:pPr>
-    </w:p>
-    <w:p>
-      <w:pPr>
-        <w:pStyle w:val="StyleTextoNormalTimesNewRoman"/>
-      </w:pPr>
-    </w:p>
-    <w:p>
-      <w:pPr>
-        <w:pStyle w:val="Ttulo1"/>
-      </w:pPr>
-      <w:bookmarkStart w:id="9" w:name="_Toc432708279"/>
-      <w:r>
         <w:t>Cronograma de Execução</w:t>
       </w:r>
       <w:bookmarkEnd w:id="9"/>
@@ -1613,11 +1788,19 @@
         <w:jc w:val="both"/>
       </w:pPr>
       <w:r>
-        <w:t xml:space="preserve">[Este projeto está sendo financiado pela própria instituição. Não há financiamento específico de modo que não estamos apresentando nenhuma planilha de custos. A presente pesquisa está sendo desenvolvida segundo recursos de uso corrente na instituição, sem nenhuma alocação específica. Ou </w:t>
-      </w:r>
-      <w:r>
-        <w:lastRenderedPageBreak/>
-        <w:t>seja, para o desenvolvimento do estudo, hora submetido à apreciação do comitê de ética, não há alocação específica de recursos; por este motivo não está sendo apresentado nenhuma planilha.]</w:t>
+        <w:t xml:space="preserve">[Este projeto está sendo financiado pela própria instituição. A presente pesquisa está sendo desenvolvida segundo recursos de uso corrente na instituição, sem nenhuma alocação específica. Ou seja, para o desenvolvimento do estudo, hora submetido à apreciação do comitê de ética, não há </w:t>
+      </w:r>
+      <w:r>
+        <w:t>alocação específica de recursos</w:t>
+      </w:r>
+      <w:r>
+        <w:t>.</w:t>
+      </w:r>
+      <w:r>
+        <w:t xml:space="preserve"> De qualquer forma, estamos apresentando uma planilha com o valor dos principais componentes utilizados.</w:t>
+      </w:r>
+      <w:r>
+        <w:t>]</w:t>
       </w:r>
     </w:p>
     <w:p>
@@ -1819,13 +2002,26 @@
     </w:p>
     <w:p>
       <w:pPr>
+        <w:pStyle w:val="Standard"/>
+        <w:jc w:val="both"/>
+        <w:rPr>
+          <w:rFonts w:cs="Times New Roman"/>
+          <w:lang w:val="en-US"/>
+        </w:rPr>
+      </w:pPr>
+      <w:bookmarkStart w:id="12" w:name="_GoBack"/>
+      <w:bookmarkEnd w:id="12"/>
+    </w:p>
+    <w:p>
+      <w:pPr>
         <w:pStyle w:val="Ttulo1"/>
       </w:pPr>
-      <w:bookmarkStart w:id="12" w:name="_Toc432708282"/>
-      <w:r>
+      <w:bookmarkStart w:id="13" w:name="_Toc432708282"/>
+      <w:r>
+        <w:lastRenderedPageBreak/>
         <w:t>Referências</w:t>
       </w:r>
-      <w:bookmarkEnd w:id="12"/>
+      <w:bookmarkEnd w:id="13"/>
     </w:p>
     <w:p>
       <w:pPr>
@@ -1939,8 +2135,6 @@
         </w:rPr>
         <w:t>. Acessado em Out./2015.</w:t>
       </w:r>
-      <w:bookmarkStart w:id="13" w:name="_GoBack"/>
-      <w:bookmarkEnd w:id="13"/>
     </w:p>
     <w:sectPr>
       <w:pgSz w:w="11906" w:h="16838"/>

</xml_diff>